<commit_message>
Update Project Report - Data Science Salaries.docx
</commit_message>
<xml_diff>
--- a/Project Report - Data Science Salaries.docx
+++ b/Project Report - Data Science Salaries.docx
@@ -398,15 +398,7 @@
           <w:szCs w:val="24"/>
           <w:shd w:val="clear" w:color="auto" w:fill="FFFFFF"/>
         </w:rPr>
-        <w:t>cience can be a problem solving subject to find patterns, derive meaningful information, and make business decisions.</w:t>
-      </w:r>
-      <w:r>
-        <w:rPr>
-          <w:sz w:val="24"/>
-          <w:szCs w:val="24"/>
-          <w:shd w:val="clear" w:color="auto" w:fill="FFFFFF"/>
-        </w:rPr>
-        <w:t xml:space="preserve"> </w:t>
+        <w:t xml:space="preserve">cience can be a problem solving subject to find patterns, derive meaningful information, and make business decisions. </w:t>
       </w:r>
       <w:r>
         <w:rPr>
@@ -516,7 +508,23 @@
           <w:szCs w:val="24"/>
           <w:shd w:val="clear" w:color="auto" w:fill="FFFFFF"/>
         </w:rPr>
-        <w:t> industry. Not only this crisis has brought in the </w:t>
+        <w:t> industry. Not only</w:t>
+      </w:r>
+      <w:r>
+        <w:rPr>
+          <w:sz w:val="24"/>
+          <w:szCs w:val="24"/>
+          <w:shd w:val="clear" w:color="auto" w:fill="FFFFFF"/>
+        </w:rPr>
+        <w:t xml:space="preserve"> has</w:t>
+      </w:r>
+      <w:r>
+        <w:rPr>
+          <w:sz w:val="24"/>
+          <w:szCs w:val="24"/>
+          <w:shd w:val="clear" w:color="auto" w:fill="FFFFFF"/>
+        </w:rPr>
+        <w:t xml:space="preserve"> this crisis brought in the </w:t>
       </w:r>
       <w:r>
         <w:rPr>
@@ -1619,14 +1627,14 @@
           <w:sz w:val="24"/>
           <w:szCs w:val="24"/>
         </w:rPr>
-        <w:t xml:space="preserve">I imported all </w:t>
-      </w:r>
-      <w:r>
-        <w:rPr>
-          <w:sz w:val="24"/>
-          <w:szCs w:val="24"/>
-        </w:rPr>
-        <w:t>libraries</w:t>
+        <w:t xml:space="preserve">I imported </w:t>
+      </w:r>
+      <w:r>
+        <w:rPr>
+          <w:sz w:val="24"/>
+          <w:szCs w:val="24"/>
+        </w:rPr>
+        <w:t>python modules</w:t>
       </w:r>
       <w:r>
         <w:rPr>
@@ -1838,7 +1846,7 @@
           <w:szCs w:val="24"/>
           <w:shd w:val="clear" w:color="auto" w:fill="FFFFFF"/>
         </w:rPr>
-        <w:t>Before beginning exploratory data analysis, I will prepare and clean a little bit of the dataset</w:t>
+        <w:t>Before beginning exploratory data analysis, I</w:t>
       </w:r>
       <w:r>
         <w:rPr>
@@ -1846,6 +1854,54 @@
           <w:szCs w:val="24"/>
           <w:shd w:val="clear" w:color="auto" w:fill="FFFFFF"/>
         </w:rPr>
+        <w:t xml:space="preserve"> </w:t>
+      </w:r>
+      <w:r>
+        <w:rPr>
+          <w:sz w:val="24"/>
+          <w:szCs w:val="24"/>
+          <w:shd w:val="clear" w:color="auto" w:fill="FFFFFF"/>
+        </w:rPr>
+        <w:t>prepare</w:t>
+      </w:r>
+      <w:r>
+        <w:rPr>
+          <w:sz w:val="24"/>
+          <w:szCs w:val="24"/>
+          <w:shd w:val="clear" w:color="auto" w:fill="FFFFFF"/>
+        </w:rPr>
+        <w:t>d</w:t>
+      </w:r>
+      <w:r>
+        <w:rPr>
+          <w:sz w:val="24"/>
+          <w:szCs w:val="24"/>
+          <w:shd w:val="clear" w:color="auto" w:fill="FFFFFF"/>
+        </w:rPr>
+        <w:t xml:space="preserve"> and clean</w:t>
+      </w:r>
+      <w:r>
+        <w:rPr>
+          <w:sz w:val="24"/>
+          <w:szCs w:val="24"/>
+          <w:shd w:val="clear" w:color="auto" w:fill="FFFFFF"/>
+        </w:rPr>
+        <w:t>ed</w:t>
+      </w:r>
+      <w:r>
+        <w:rPr>
+          <w:sz w:val="24"/>
+          <w:szCs w:val="24"/>
+          <w:shd w:val="clear" w:color="auto" w:fill="FFFFFF"/>
+        </w:rPr>
+        <w:t xml:space="preserve"> the dataset</w:t>
+      </w:r>
+      <w:r>
+        <w:rPr>
+          <w:sz w:val="24"/>
+          <w:szCs w:val="24"/>
+          <w:shd w:val="clear" w:color="auto" w:fill="FFFFFF"/>
+        </w:rPr>
         <w:t>s</w:t>
       </w:r>
       <w:r>
@@ -1854,16 +1910,15 @@
           <w:szCs w:val="24"/>
           <w:shd w:val="clear" w:color="auto" w:fill="FFFFFF"/>
         </w:rPr>
-        <w:t xml:space="preserve"> to </w:t>
-      </w:r>
-      <w:proofErr w:type="spellStart"/>
+        <w:t xml:space="preserve"> to e</w:t>
+      </w:r>
       <w:r>
         <w:rPr>
           <w:sz w:val="24"/>
           <w:szCs w:val="24"/>
           <w:shd w:val="clear" w:color="auto" w:fill="FFFFFF"/>
         </w:rPr>
-        <w:t>e</w:t>
+        <w:t>n</w:t>
       </w:r>
       <w:r>
         <w:rPr>
@@ -1873,7 +1928,6 @@
         </w:rPr>
         <w:t>hance</w:t>
       </w:r>
-      <w:proofErr w:type="spellEnd"/>
       <w:r>
         <w:rPr>
           <w:sz w:val="24"/>
@@ -1903,7 +1957,7 @@
           <w:sz w:val="24"/>
           <w:szCs w:val="24"/>
         </w:rPr>
-        <w:t>Firstly</w:t>
+        <w:t>Firstly,</w:t>
       </w:r>
       <w:r>
         <w:rPr>
@@ -2179,7 +2233,21 @@
           <w:sz w:val="24"/>
           <w:szCs w:val="24"/>
         </w:rPr>
-        <w:t xml:space="preserve"> when we present findings</w:t>
+        <w:t xml:space="preserve"> when </w:t>
+      </w:r>
+      <w:r>
+        <w:rPr>
+          <w:sz w:val="24"/>
+          <w:szCs w:val="24"/>
+        </w:rPr>
+        <w:t>I</w:t>
+      </w:r>
+      <w:r>
+        <w:rPr>
+          <w:sz w:val="24"/>
+          <w:szCs w:val="24"/>
+        </w:rPr>
+        <w:t xml:space="preserve"> present findings</w:t>
       </w:r>
       <w:r>
         <w:rPr>
@@ -3336,7 +3404,21 @@
           <w:sz w:val="24"/>
           <w:szCs w:val="24"/>
         </w:rPr>
-        <w:t xml:space="preserve"> so we could keep all the row from the </w:t>
+        <w:t xml:space="preserve"> so we could keep all the row</w:t>
+      </w:r>
+      <w:r>
+        <w:rPr>
+          <w:sz w:val="24"/>
+          <w:szCs w:val="24"/>
+        </w:rPr>
+        <w:t>s</w:t>
+      </w:r>
+      <w:r>
+        <w:rPr>
+          <w:sz w:val="24"/>
+          <w:szCs w:val="24"/>
+        </w:rPr>
+        <w:t xml:space="preserve"> from the </w:t>
       </w:r>
       <w:proofErr w:type="spellStart"/>
       <w:r>
@@ -3464,7 +3546,21 @@
           <w:sz w:val="24"/>
           <w:szCs w:val="24"/>
         </w:rPr>
-        <w:t xml:space="preserve"> I had to further clean columns to make comparisons. I converted </w:t>
+        <w:t xml:space="preserve"> I had to further clean</w:t>
+      </w:r>
+      <w:r>
+        <w:rPr>
+          <w:sz w:val="24"/>
+          <w:szCs w:val="24"/>
+        </w:rPr>
+        <w:t xml:space="preserve">ed </w:t>
+      </w:r>
+      <w:r>
+        <w:rPr>
+          <w:sz w:val="24"/>
+          <w:szCs w:val="24"/>
+        </w:rPr>
+        <w:t xml:space="preserve">columns to make comparisons. I converted </w:t>
       </w:r>
       <w:r>
         <w:rPr>
@@ -3499,7 +3595,37 @@
           <w:sz w:val="24"/>
           <w:szCs w:val="24"/>
         </w:rPr>
-        <w:t>to a datatype integer.</w:t>
+        <w:t>to a datatype integer</w:t>
+      </w:r>
+      <w:r>
+        <w:rPr>
+          <w:sz w:val="24"/>
+          <w:szCs w:val="24"/>
+        </w:rPr>
+        <w:t xml:space="preserve"> using the </w:t>
+      </w:r>
+      <w:proofErr w:type="spellStart"/>
+      <w:r>
+        <w:rPr>
+          <w:sz w:val="24"/>
+          <w:szCs w:val="24"/>
+        </w:rPr>
+        <w:t>astype</w:t>
+      </w:r>
+      <w:proofErr w:type="spellEnd"/>
+      <w:r>
+        <w:rPr>
+          <w:sz w:val="24"/>
+          <w:szCs w:val="24"/>
+        </w:rPr>
+        <w:t xml:space="preserve"> function</w:t>
+      </w:r>
+      <w:r>
+        <w:rPr>
+          <w:sz w:val="24"/>
+          <w:szCs w:val="24"/>
+        </w:rPr>
+        <w:t>.</w:t>
       </w:r>
     </w:p>
     <w:p>
@@ -3636,11 +3762,16 @@
         <w:t>Results</w:t>
       </w:r>
       <w:r>
-        <w:t xml:space="preserve"> and Vi</w:t>
+        <w:t xml:space="preserve"> and </w:t>
+      </w:r>
+      <w:proofErr w:type="spellStart"/>
+      <w:r>
+        <w:t>Vi</w:t>
       </w:r>
       <w:r>
         <w:t>sualisations</w:t>
       </w:r>
+      <w:proofErr w:type="spellEnd"/>
     </w:p>
     <w:p>
       <w:pPr>
@@ -3891,40 +4022,11 @@
           <w:noProof/>
         </w:rPr>
       </w:pPr>
-    </w:p>
-    <w:p>
-      <w:pPr>
-        <w:pStyle w:val="BodyText"/>
-        <w:spacing w:before="175"/>
-        <w:ind w:left="100"/>
+      <w:r>
         <w:rPr>
           <w:noProof/>
         </w:rPr>
-      </w:pPr>
-    </w:p>
-    <w:p>
-      <w:pPr>
-        <w:pStyle w:val="BodyText"/>
-        <w:spacing w:before="175"/>
-        <w:ind w:left="100"/>
-        <w:rPr>
-          <w:noProof/>
-        </w:rPr>
-      </w:pPr>
-    </w:p>
-    <w:p>
-      <w:pPr>
-        <w:pStyle w:val="BodyText"/>
-        <w:spacing w:before="175"/>
-        <w:ind w:left="100"/>
-        <w:rPr>
-          <w:noProof/>
-        </w:rPr>
-      </w:pPr>
-      <w:r>
-        <w:rPr>
-          <w:noProof/>
-        </w:rPr>
+        <w:lastRenderedPageBreak/>
         <w:t>The top 5 job titles in dataframe is mostly lead by mid to senior level staff with very low % at exe</w:t>
       </w:r>
       <w:r>
@@ -4204,6 +4306,39 @@
           <w:bCs/>
         </w:rPr>
       </w:pPr>
+    </w:p>
+    <w:p>
+      <w:pPr>
+        <w:pStyle w:val="BodyText"/>
+        <w:spacing w:before="175"/>
+        <w:ind w:left="100"/>
+        <w:rPr>
+          <w:b/>
+          <w:bCs/>
+        </w:rPr>
+      </w:pPr>
+    </w:p>
+    <w:p>
+      <w:pPr>
+        <w:pStyle w:val="BodyText"/>
+        <w:spacing w:before="175"/>
+        <w:ind w:left="100"/>
+        <w:rPr>
+          <w:b/>
+          <w:bCs/>
+        </w:rPr>
+      </w:pPr>
+    </w:p>
+    <w:p>
+      <w:pPr>
+        <w:pStyle w:val="BodyText"/>
+        <w:spacing w:before="175"/>
+        <w:ind w:left="100"/>
+        <w:rPr>
+          <w:b/>
+          <w:bCs/>
+        </w:rPr>
+      </w:pPr>
       <w:r>
         <w:rPr>
           <w:b/>
@@ -5025,7 +5160,25 @@
         <w:rPr>
           <w:noProof/>
         </w:rPr>
-        <w:t>remote working is increasing a lot from 2020 and this could be a factor of the pandemic but also the data science sector growing in the past two years</w:t>
+        <w:t>remote working is increasing a lot from 2020 and this could be a factor of the pandemic but also the data science sector growi</w:t>
+      </w:r>
+      <w:r>
+        <w:rPr>
+          <w:noProof/>
+        </w:rPr>
+        <w:t>th</w:t>
+      </w:r>
+      <w:r>
+        <w:rPr>
+          <w:noProof/>
+        </w:rPr>
+        <w:t xml:space="preserve"> in the past two years</w:t>
+      </w:r>
+      <w:r>
+        <w:rPr>
+          <w:noProof/>
+        </w:rPr>
+        <w:t>.</w:t>
       </w:r>
     </w:p>
     <w:p>
@@ -5776,139 +5929,466 @@
       <w:pPr>
         <w:pStyle w:val="BodyText"/>
         <w:spacing w:before="175"/>
-        <w:ind w:left="100"/>
-      </w:pPr>
-    </w:p>
-    <w:p>
-      <w:pPr>
-        <w:pStyle w:val="BodyText"/>
-        <w:spacing w:before="175"/>
-        <w:ind w:left="100"/>
-      </w:pPr>
-    </w:p>
-    <w:p>
-      <w:pPr>
-        <w:pStyle w:val="BodyText"/>
-        <w:spacing w:before="175"/>
-        <w:ind w:left="100"/>
-      </w:pPr>
-    </w:p>
-    <w:p>
-      <w:pPr>
-        <w:pStyle w:val="BodyText"/>
-        <w:spacing w:before="175"/>
-        <w:ind w:left="100"/>
-      </w:pPr>
-    </w:p>
-    <w:p>
-      <w:pPr>
-        <w:pStyle w:val="BodyText"/>
-        <w:spacing w:before="175"/>
-        <w:ind w:left="100"/>
-      </w:pPr>
-    </w:p>
-    <w:p>
-      <w:pPr>
-        <w:pStyle w:val="BodyText"/>
-        <w:spacing w:before="175"/>
-        <w:ind w:left="100"/>
-      </w:pPr>
-      <w:r>
-        <w:t>(Point</w:t>
-      </w:r>
-      <w:r>
-        <w:rPr>
-          <w:spacing w:val="-5"/>
+        <w:ind w:left="820"/>
+      </w:pPr>
+    </w:p>
+    <w:p>
+      <w:pPr>
+        <w:widowControl/>
+        <w:numPr>
+          <w:ilvl w:val="0"/>
+          <w:numId w:val="5"/>
+        </w:numPr>
+        <w:shd w:val="clear" w:color="auto" w:fill="FFFFFF"/>
+        <w:autoSpaceDE/>
+        <w:autoSpaceDN/>
+        <w:spacing w:before="60" w:after="100" w:afterAutospacing="1"/>
+        <w:rPr>
+          <w:rFonts w:eastAsia="Times New Roman"/>
+          <w:color w:val="1F2328"/>
+          <w:lang w:val="en-GB" w:eastAsia="en-GB"/>
+        </w:rPr>
+      </w:pPr>
+      <w:r>
+        <w:rPr>
+          <w:rFonts w:eastAsia="Times New Roman"/>
+          <w:color w:val="1F2328"/>
+          <w:lang w:val="en-GB" w:eastAsia="en-GB"/>
+        </w:rPr>
+        <w:t xml:space="preserve">Most Data Science jobs are Full-time </w:t>
+      </w:r>
+      <w:r>
+        <w:rPr>
+          <w:rFonts w:eastAsia="Times New Roman"/>
+          <w:color w:val="1F2328"/>
+          <w:lang w:val="en-GB" w:eastAsia="en-GB"/>
+        </w:rPr>
+        <w:t>positions,</w:t>
+      </w:r>
+      <w:r>
+        <w:rPr>
+          <w:rFonts w:eastAsia="Times New Roman"/>
+          <w:color w:val="1F2328"/>
+          <w:lang w:val="en-GB" w:eastAsia="en-GB"/>
+        </w:rPr>
+        <w:t xml:space="preserve"> and this </w:t>
+      </w:r>
+      <w:r>
+        <w:rPr>
+          <w:rFonts w:eastAsia="Times New Roman"/>
+          <w:color w:val="1F2328"/>
+          <w:lang w:val="en-GB" w:eastAsia="en-GB"/>
+        </w:rPr>
+        <w:t>as expected, the importance of Data Science roles</w:t>
+      </w:r>
+      <w:r>
+        <w:rPr>
+          <w:rFonts w:eastAsia="Times New Roman"/>
+          <w:color w:val="1F2328"/>
+          <w:lang w:val="en-GB" w:eastAsia="en-GB"/>
+        </w:rPr>
+        <w:t xml:space="preserve"> during pandemic </w:t>
+      </w:r>
+      <w:r>
+        <w:rPr>
+          <w:rFonts w:eastAsia="Times New Roman"/>
+          <w:color w:val="1F2328"/>
+          <w:lang w:val="en-GB" w:eastAsia="en-GB"/>
+        </w:rPr>
+        <w:t>was</w:t>
+      </w:r>
+      <w:r>
+        <w:rPr>
+          <w:rFonts w:eastAsia="Times New Roman"/>
+          <w:color w:val="1F2328"/>
+          <w:lang w:val="en-GB" w:eastAsia="en-GB"/>
+        </w:rPr>
+        <w:t xml:space="preserve"> very evident</w:t>
+      </w:r>
+      <w:r>
+        <w:rPr>
+          <w:rFonts w:eastAsia="Times New Roman"/>
+          <w:color w:val="1F2328"/>
+          <w:lang w:val="en-GB" w:eastAsia="en-GB"/>
+        </w:rPr>
+        <w:t>.</w:t>
+      </w:r>
+      <w:r>
+        <w:rPr>
+          <w:rFonts w:eastAsia="Times New Roman"/>
+          <w:color w:val="1F2328"/>
+          <w:lang w:val="en-GB" w:eastAsia="en-GB"/>
         </w:rPr>
         <w:t xml:space="preserve"> </w:t>
       </w:r>
       <w:r>
-        <w:t>out</w:t>
-      </w:r>
-      <w:r>
-        <w:rPr>
-          <w:spacing w:val="-4"/>
+        <w:rPr>
+          <w:rFonts w:eastAsia="Times New Roman"/>
+          <w:color w:val="1F2328"/>
+          <w:lang w:val="en-GB" w:eastAsia="en-GB"/>
+        </w:rPr>
+        <w:t>D</w:t>
+      </w:r>
+      <w:r>
+        <w:rPr>
+          <w:rFonts w:eastAsia="Times New Roman"/>
+          <w:color w:val="1F2328"/>
+          <w:lang w:val="en-GB" w:eastAsia="en-GB"/>
+        </w:rPr>
+        <w:t xml:space="preserve">atabases to collect covid data </w:t>
+      </w:r>
+      <w:r>
+        <w:rPr>
+          <w:rFonts w:eastAsia="Times New Roman"/>
+          <w:color w:val="1F2328"/>
+          <w:lang w:val="en-GB" w:eastAsia="en-GB"/>
+        </w:rPr>
+        <w:t>to produce reports for media coverage</w:t>
+      </w:r>
+      <w:r>
+        <w:rPr>
+          <w:rFonts w:eastAsia="Times New Roman"/>
+          <w:color w:val="1F2328"/>
+          <w:lang w:val="en-GB" w:eastAsia="en-GB"/>
+        </w:rPr>
+        <w:t xml:space="preserve"> so countries could make informed </w:t>
+      </w:r>
+      <w:r>
+        <w:rPr>
+          <w:rFonts w:eastAsia="Times New Roman"/>
+          <w:color w:val="1F2328"/>
+          <w:lang w:val="en-GB" w:eastAsia="en-GB"/>
+        </w:rPr>
+        <w:t>decisions regarding lock downs</w:t>
+      </w:r>
+      <w:r>
+        <w:rPr>
+          <w:rFonts w:eastAsia="Times New Roman"/>
+          <w:color w:val="1F2328"/>
+          <w:lang w:val="en-GB" w:eastAsia="en-GB"/>
+        </w:rPr>
+        <w:t xml:space="preserve">, </w:t>
+      </w:r>
+      <w:r>
+        <w:rPr>
+          <w:rFonts w:eastAsia="Times New Roman"/>
+          <w:color w:val="1F2328"/>
+          <w:lang w:val="en-GB" w:eastAsia="en-GB"/>
+        </w:rPr>
+        <w:t xml:space="preserve">increase </w:t>
+      </w:r>
+      <w:r>
+        <w:rPr>
+          <w:rFonts w:eastAsia="Times New Roman"/>
+          <w:color w:val="1F2328"/>
+          <w:lang w:val="en-GB" w:eastAsia="en-GB"/>
+        </w:rPr>
+        <w:t>testing c</w:t>
+      </w:r>
+      <w:proofErr w:type="spellStart"/>
+      <w:r>
+        <w:rPr>
+          <w:rFonts w:eastAsia="Times New Roman"/>
+          <w:color w:val="1F2328"/>
+          <w:lang w:val="en-GB" w:eastAsia="en-GB"/>
+        </w:rPr>
+        <w:t>enters</w:t>
+      </w:r>
+      <w:proofErr w:type="spellEnd"/>
+      <w:r>
+        <w:rPr>
+          <w:rFonts w:eastAsia="Times New Roman"/>
+          <w:color w:val="1F2328"/>
+          <w:lang w:val="en-GB" w:eastAsia="en-GB"/>
+        </w:rPr>
+        <w:t xml:space="preserve"> and </w:t>
+      </w:r>
+      <w:r>
+        <w:rPr>
+          <w:rFonts w:eastAsia="Times New Roman"/>
+          <w:color w:val="1F2328"/>
+          <w:lang w:val="en-GB" w:eastAsia="en-GB"/>
+        </w:rPr>
+        <w:t>share test results in an effective way.</w:t>
+      </w:r>
+    </w:p>
+    <w:p>
+      <w:pPr>
+        <w:pStyle w:val="ListParagraph"/>
+        <w:rPr>
+          <w:rFonts w:eastAsia="Times New Roman"/>
+          <w:color w:val="1F2328"/>
+          <w:lang w:val="en-GB" w:eastAsia="en-GB"/>
+        </w:rPr>
+      </w:pPr>
+    </w:p>
+    <w:p>
+      <w:pPr>
+        <w:pStyle w:val="ListParagraph"/>
+        <w:widowControl/>
+        <w:numPr>
+          <w:ilvl w:val="0"/>
+          <w:numId w:val="5"/>
+        </w:numPr>
+        <w:shd w:val="clear" w:color="auto" w:fill="FFFFFF"/>
+        <w:autoSpaceDE/>
+        <w:autoSpaceDN/>
+        <w:spacing w:before="60" w:after="100" w:afterAutospacing="1"/>
+        <w:rPr>
+          <w:rFonts w:ascii="Segoe UI" w:eastAsia="Times New Roman" w:hAnsi="Segoe UI" w:cs="Segoe UI"/>
+          <w:color w:val="1F2328"/>
+          <w:lang w:val="en-GB" w:eastAsia="en-GB"/>
+        </w:rPr>
+      </w:pPr>
+      <w:r>
+        <w:rPr>
+          <w:rFonts w:eastAsia="Times New Roman"/>
+          <w:color w:val="1F2328"/>
+          <w:lang w:val="en-GB" w:eastAsia="en-GB"/>
+        </w:rPr>
+        <w:t>Most Data Science employees are resident in the United States. However, the location where the highest average salary is paid is Russia; followed closely by the United States</w:t>
+      </w:r>
+      <w:r>
+        <w:rPr>
+          <w:rFonts w:ascii="Segoe UI" w:eastAsia="Times New Roman" w:hAnsi="Segoe UI" w:cs="Segoe UI"/>
+          <w:color w:val="1F2328"/>
+          <w:sz w:val="24"/>
+          <w:szCs w:val="24"/>
+          <w:lang w:val="en-GB" w:eastAsia="en-GB"/>
+        </w:rPr>
+        <w:t>.</w:t>
+      </w:r>
+    </w:p>
+    <w:p>
+      <w:pPr>
+        <w:pStyle w:val="ListParagraph"/>
+        <w:rPr>
+          <w:rFonts w:ascii="Segoe UI" w:eastAsia="Times New Roman" w:hAnsi="Segoe UI" w:cs="Segoe UI"/>
+          <w:color w:val="1F2328"/>
+          <w:lang w:val="en-GB" w:eastAsia="en-GB"/>
+        </w:rPr>
+      </w:pPr>
+    </w:p>
+    <w:p>
+      <w:pPr>
+        <w:pStyle w:val="ListParagraph"/>
+        <w:widowControl/>
+        <w:numPr>
+          <w:ilvl w:val="0"/>
+          <w:numId w:val="5"/>
+        </w:numPr>
+        <w:shd w:val="clear" w:color="auto" w:fill="FFFFFF"/>
+        <w:autoSpaceDE/>
+        <w:autoSpaceDN/>
+        <w:spacing w:before="60" w:after="100" w:afterAutospacing="1"/>
+        <w:rPr>
+          <w:rFonts w:ascii="Segoe UI" w:eastAsia="Times New Roman" w:hAnsi="Segoe UI" w:cs="Segoe UI"/>
+          <w:color w:val="1F2328"/>
+          <w:lang w:val="en-GB" w:eastAsia="en-GB"/>
+        </w:rPr>
+      </w:pPr>
+      <w:r>
+        <w:t xml:space="preserve">The </w:t>
+      </w:r>
+      <w:r>
+        <w:rPr>
+          <w:rFonts w:eastAsia="Times New Roman"/>
+          <w:color w:val="1F2328"/>
+          <w:lang w:val="en-GB" w:eastAsia="en-GB"/>
+        </w:rPr>
+        <w:t>most common job titles in the Data Science field are Data Scientist, Data Engineer, Data Analyst and Machine Learning Engineer.</w:t>
+      </w:r>
+    </w:p>
+    <w:p>
+      <w:pPr>
+        <w:pStyle w:val="BodyText"/>
+        <w:spacing w:before="175"/>
+        <w:ind w:left="820"/>
+      </w:pPr>
+    </w:p>
+    <w:p>
+      <w:pPr>
+        <w:pStyle w:val="BodyText"/>
+        <w:spacing w:before="175"/>
+        <w:ind w:left="100"/>
+      </w:pPr>
+    </w:p>
+    <w:p>
+      <w:pPr>
+        <w:pStyle w:val="BodyText"/>
+        <w:spacing w:before="175"/>
+        <w:ind w:left="100"/>
+      </w:pPr>
+    </w:p>
+    <w:p>
+      <w:pPr>
+        <w:pStyle w:val="BodyText"/>
+        <w:spacing w:before="175"/>
+        <w:ind w:left="100"/>
+      </w:pPr>
+    </w:p>
+    <w:p>
+      <w:pPr>
+        <w:pStyle w:val="Heading1"/>
+      </w:pPr>
+      <w:r>
+        <w:lastRenderedPageBreak/>
+        <w:t>Machine Learning</w:t>
+      </w:r>
+    </w:p>
+    <w:p>
+      <w:pPr>
+        <w:pStyle w:val="Heading1"/>
+      </w:pPr>
+    </w:p>
+    <w:p>
+      <w:pPr>
+        <w:pStyle w:val="Heading1"/>
+        <w:rPr>
+          <w:sz w:val="24"/>
+          <w:szCs w:val="24"/>
+        </w:rPr>
+      </w:pPr>
+      <w:r>
+        <w:rPr>
+          <w:sz w:val="24"/>
+          <w:szCs w:val="24"/>
+        </w:rPr>
+        <w:t>We have seen from the above</w:t>
+      </w:r>
+      <w:r>
+        <w:rPr>
+          <w:sz w:val="24"/>
+          <w:szCs w:val="24"/>
         </w:rPr>
         <w:t xml:space="preserve"> </w:t>
       </w:r>
-      <w:r>
-        <w:t>at</w:t>
-      </w:r>
-      <w:r>
-        <w:rPr>
-          <w:spacing w:val="-5"/>
+      <w:proofErr w:type="spellStart"/>
+      <w:r>
+        <w:rPr>
+          <w:sz w:val="24"/>
+          <w:szCs w:val="24"/>
+        </w:rPr>
+        <w:t>dataframe</w:t>
+      </w:r>
+      <w:proofErr w:type="spellEnd"/>
+      <w:r>
+        <w:rPr>
+          <w:sz w:val="24"/>
+          <w:szCs w:val="24"/>
         </w:rPr>
         <w:t xml:space="preserve"> </w:t>
       </w:r>
       <w:r>
-        <w:t>least</w:t>
-      </w:r>
-      <w:r>
-        <w:rPr>
-          <w:spacing w:val="-4"/>
-        </w:rPr>
-        <w:t xml:space="preserve"> </w:t>
-      </w:r>
-      <w:r>
-        <w:t>5</w:t>
-      </w:r>
-      <w:r>
-        <w:rPr>
-          <w:spacing w:val="-4"/>
-        </w:rPr>
-        <w:t xml:space="preserve"> </w:t>
-      </w:r>
-      <w:r>
-        <w:t>insights</w:t>
-      </w:r>
-      <w:r>
-        <w:rPr>
-          <w:spacing w:val="-5"/>
-        </w:rPr>
-        <w:t xml:space="preserve"> </w:t>
-      </w:r>
-      <w:r>
-        <w:t>in</w:t>
-      </w:r>
-      <w:r>
-        <w:rPr>
-          <w:spacing w:val="-4"/>
-        </w:rPr>
-        <w:t xml:space="preserve"> </w:t>
-      </w:r>
-      <w:r>
-        <w:t>bullet</w:t>
-      </w:r>
-      <w:r>
-        <w:rPr>
-          <w:spacing w:val="-4"/>
-        </w:rPr>
-        <w:t xml:space="preserve"> </w:t>
-      </w:r>
-      <w:r>
-        <w:t>points)</w:t>
-      </w:r>
-    </w:p>
-    <w:p>
-      <w:pPr>
-        <w:pStyle w:val="BodyText"/>
-        <w:rPr>
-          <w:sz w:val="24"/>
-        </w:rPr>
-      </w:pPr>
-    </w:p>
-    <w:p>
-      <w:pPr>
-        <w:pStyle w:val="BodyText"/>
-        <w:spacing w:before="11"/>
-        <w:rPr>
-          <w:sz w:val="35"/>
-        </w:rPr>
-      </w:pPr>
+        <w:rPr>
+          <w:sz w:val="24"/>
+          <w:szCs w:val="24"/>
+        </w:rPr>
+        <w:t xml:space="preserve">the experience level, employment type, job title and company location impact salary in </w:t>
+      </w:r>
+      <w:proofErr w:type="spellStart"/>
+      <w:r>
+        <w:rPr>
+          <w:sz w:val="24"/>
+          <w:szCs w:val="24"/>
+        </w:rPr>
+        <w:t>usd</w:t>
+      </w:r>
+      <w:proofErr w:type="spellEnd"/>
+      <w:r>
+        <w:rPr>
+          <w:sz w:val="24"/>
+          <w:szCs w:val="24"/>
+        </w:rPr>
+        <w:t>, although all of these could be classed as independent variables</w:t>
+      </w:r>
+      <w:r>
+        <w:rPr>
+          <w:sz w:val="24"/>
+          <w:szCs w:val="24"/>
+        </w:rPr>
+        <w:t xml:space="preserve">.  The salary in </w:t>
+      </w:r>
+      <w:proofErr w:type="spellStart"/>
+      <w:r>
+        <w:rPr>
+          <w:sz w:val="24"/>
+          <w:szCs w:val="24"/>
+        </w:rPr>
+        <w:t>usd</w:t>
+      </w:r>
+      <w:proofErr w:type="spellEnd"/>
+      <w:r>
+        <w:rPr>
+          <w:sz w:val="24"/>
+          <w:szCs w:val="24"/>
+        </w:rPr>
+        <w:t xml:space="preserve"> is the </w:t>
+      </w:r>
+      <w:r>
+        <w:rPr>
+          <w:sz w:val="24"/>
+          <w:szCs w:val="24"/>
+        </w:rPr>
+        <w:t>dependent variable.</w:t>
+      </w:r>
+      <w:r>
+        <w:rPr>
+          <w:sz w:val="24"/>
+          <w:szCs w:val="24"/>
+        </w:rPr>
+        <w:t xml:space="preserve"> I would use regression analysis to pre</w:t>
+      </w:r>
+      <w:r>
+        <w:rPr>
+          <w:sz w:val="24"/>
+          <w:szCs w:val="24"/>
+        </w:rPr>
+        <w:t>dict</w:t>
+      </w:r>
+      <w:r>
+        <w:rPr>
+          <w:sz w:val="24"/>
+          <w:szCs w:val="24"/>
+        </w:rPr>
+        <w:t xml:space="preserve"> future salaries </w:t>
+      </w:r>
+      <w:r>
+        <w:rPr>
+          <w:sz w:val="24"/>
+          <w:szCs w:val="24"/>
+        </w:rPr>
+        <w:t>using any</w:t>
+      </w:r>
+      <w:r>
+        <w:rPr>
+          <w:sz w:val="24"/>
+          <w:szCs w:val="24"/>
+        </w:rPr>
+        <w:t xml:space="preserve"> of the independent variables</w:t>
+      </w:r>
+      <w:r>
+        <w:rPr>
+          <w:sz w:val="24"/>
+          <w:szCs w:val="24"/>
+        </w:rPr>
+        <w:t xml:space="preserve"> to try and predict future salary</w:t>
+      </w:r>
+      <w:r>
+        <w:rPr>
+          <w:sz w:val="24"/>
+          <w:szCs w:val="24"/>
+        </w:rPr>
+        <w:t xml:space="preserve"> using linear regression of historic data.</w:t>
+      </w:r>
     </w:p>
     <w:p>
       <w:pPr>
         <w:pStyle w:val="Heading1"/>
+        <w:rPr>
+          <w:sz w:val="24"/>
+          <w:szCs w:val="24"/>
+        </w:rPr>
       </w:pPr>
     </w:p>
     <w:p>
@@ -5920,6 +6400,36 @@
       <w:pPr>
         <w:pStyle w:val="Heading1"/>
       </w:pPr>
+    </w:p>
+    <w:p>
+      <w:pPr>
+        <w:pStyle w:val="Heading1"/>
+      </w:pPr>
+    </w:p>
+    <w:p>
+      <w:pPr>
+        <w:pStyle w:val="Heading1"/>
+      </w:pPr>
+    </w:p>
+    <w:p>
+      <w:pPr>
+        <w:pStyle w:val="Heading1"/>
+      </w:pPr>
+    </w:p>
+    <w:p>
+      <w:pPr>
+        <w:pStyle w:val="Heading1"/>
+      </w:pPr>
+    </w:p>
+    <w:p>
+      <w:pPr>
+        <w:pStyle w:val="Heading1"/>
+      </w:pPr>
+    </w:p>
+    <w:p>
+      <w:pPr>
+        <w:pStyle w:val="Heading1"/>
+      </w:pPr>
       <w:r>
         <w:t>References</w:t>
       </w:r>
@@ -5938,6 +6448,7 @@
         <w:spacing w:before="175"/>
         <w:ind w:left="100"/>
         <w:rPr>
+          <w:rStyle w:val="Hyperlink"/>
           <w:sz w:val="24"/>
           <w:szCs w:val="24"/>
         </w:rPr>
@@ -5971,6 +6482,136 @@
           </w:rPr>
           <w:t>https://www.worlddata.info/average-income.php</w:t>
         </w:r>
+      </w:hyperlink>
+    </w:p>
+    <w:p>
+      <w:pPr>
+        <w:pStyle w:val="BodyText"/>
+        <w:spacing w:before="175"/>
+        <w:ind w:left="100"/>
+        <w:rPr>
+          <w:rStyle w:val="Hyperlink"/>
+          <w:sz w:val="24"/>
+          <w:szCs w:val="24"/>
+        </w:rPr>
+      </w:pPr>
+    </w:p>
+    <w:p>
+      <w:pPr>
+        <w:pStyle w:val="BodyText"/>
+        <w:spacing w:before="175"/>
+        <w:ind w:left="100"/>
+        <w:rPr>
+          <w:rStyle w:val="Hyperlink"/>
+          <w:color w:val="auto"/>
+          <w:sz w:val="24"/>
+          <w:szCs w:val="24"/>
+          <w:u w:val="none"/>
+        </w:rPr>
+      </w:pPr>
+      <w:r>
+        <w:rPr>
+          <w:rStyle w:val="Hyperlink"/>
+          <w:color w:val="auto"/>
+          <w:sz w:val="24"/>
+          <w:szCs w:val="24"/>
+          <w:u w:val="none"/>
+        </w:rPr>
+        <w:t>Other resource Websites</w:t>
+      </w:r>
+    </w:p>
+    <w:p>
+      <w:pPr>
+        <w:pStyle w:val="BodyText"/>
+        <w:spacing w:before="175"/>
+        <w:ind w:left="100"/>
+        <w:rPr>
+          <w:rStyle w:val="Hyperlink"/>
+          <w:sz w:val="24"/>
+          <w:szCs w:val="24"/>
+        </w:rPr>
+      </w:pPr>
+      <w:hyperlink r:id="rId21" w:history="1">
+        <w:r>
+          <w:rPr>
+            <w:rStyle w:val="Hyperlink"/>
+            <w:sz w:val="24"/>
+            <w:szCs w:val="24"/>
+          </w:rPr>
+          <w:t>www.github.com</w:t>
+        </w:r>
+      </w:hyperlink>
+    </w:p>
+    <w:p>
+      <w:pPr>
+        <w:pStyle w:val="BodyText"/>
+        <w:spacing w:before="175"/>
+        <w:ind w:left="100"/>
+        <w:rPr>
+          <w:rStyle w:val="Hyperlink"/>
+          <w:sz w:val="24"/>
+          <w:szCs w:val="24"/>
+        </w:rPr>
+      </w:pPr>
+      <w:hyperlink r:id="rId22" w:history="1">
+        <w:r>
+          <w:rPr>
+            <w:rStyle w:val="Hyperlink"/>
+            <w:sz w:val="24"/>
+            <w:szCs w:val="24"/>
+          </w:rPr>
+          <w:t>www.kaggle.com</w:t>
+        </w:r>
+      </w:hyperlink>
+    </w:p>
+    <w:p>
+      <w:pPr>
+        <w:pStyle w:val="BodyText"/>
+        <w:spacing w:before="175"/>
+        <w:ind w:left="100"/>
+        <w:rPr>
+          <w:rStyle w:val="Hyperlink"/>
+          <w:sz w:val="24"/>
+          <w:szCs w:val="24"/>
+        </w:rPr>
+      </w:pPr>
+      <w:hyperlink r:id="rId23" w:history="1">
+        <w:r>
+          <w:rPr>
+            <w:rStyle w:val="Hyperlink"/>
+            <w:sz w:val="24"/>
+            <w:szCs w:val="24"/>
+          </w:rPr>
+          <w:t>www.datacamp.com</w:t>
+        </w:r>
+      </w:hyperlink>
+    </w:p>
+    <w:p>
+      <w:pPr>
+        <w:pStyle w:val="BodyText"/>
+        <w:spacing w:before="175"/>
+        <w:ind w:left="100"/>
+        <w:rPr>
+          <w:rStyle w:val="Hyperlink"/>
+          <w:sz w:val="24"/>
+          <w:szCs w:val="24"/>
+        </w:rPr>
+      </w:pPr>
+      <w:hyperlink r:id="rId24" w:history="1">
+        <w:r>
+          <w:rPr>
+            <w:rStyle w:val="Hyperlink"/>
+          </w:rPr>
+          <w:t xml:space="preserve">country-converter · </w:t>
+        </w:r>
+        <w:proofErr w:type="spellStart"/>
+        <w:r>
+          <w:rPr>
+            <w:rStyle w:val="Hyperlink"/>
+          </w:rPr>
+          <w:t>PyPI</w:t>
+        </w:r>
+        <w:proofErr w:type="spellEnd"/>
       </w:hyperlink>
     </w:p>
     <w:sectPr>
@@ -6026,7 +6667,7 @@
   <w:abstractNum w:abstractNumId="0" w15:restartNumberingAfterBreak="0">
     <w:nsid w:val="01E44013"/>
     <w:multiLevelType w:val="hybridMultilevel"/>
-    <w:tmpl w:val="F0F474CC"/>
+    <w:tmpl w:val="85EE65D0"/>
     <w:lvl w:ilvl="0" w:tplc="08090001">
       <w:start w:val="1"/>
       <w:numFmt w:val="bullet"/>
@@ -6250,6 +6891,155 @@
     </w:lvl>
   </w:abstractNum>
   <w:abstractNum w:abstractNumId="2" w15:restartNumberingAfterBreak="0">
+    <w:nsid w:val="32F52BA6"/>
+    <w:multiLevelType w:val="multilevel"/>
+    <w:tmpl w:val="80001750"/>
+    <w:lvl w:ilvl="0">
+      <w:start w:val="1"/>
+      <w:numFmt w:val="bullet"/>
+      <w:lvlText w:val=""/>
+      <w:lvlJc w:val="left"/>
+      <w:pPr>
+        <w:tabs>
+          <w:tab w:val="num" w:pos="720"/>
+        </w:tabs>
+        <w:ind w:left="720" w:hanging="360"/>
+      </w:pPr>
+      <w:rPr>
+        <w:rFonts w:ascii="Symbol" w:hAnsi="Symbol" w:hint="default"/>
+        <w:sz w:val="20"/>
+      </w:rPr>
+    </w:lvl>
+    <w:lvl w:ilvl="1" w:tentative="1">
+      <w:start w:val="1"/>
+      <w:numFmt w:val="bullet"/>
+      <w:lvlText w:val="o"/>
+      <w:lvlJc w:val="left"/>
+      <w:pPr>
+        <w:tabs>
+          <w:tab w:val="num" w:pos="1440"/>
+        </w:tabs>
+        <w:ind w:left="1440" w:hanging="360"/>
+      </w:pPr>
+      <w:rPr>
+        <w:rFonts w:ascii="Courier New" w:hAnsi="Courier New" w:hint="default"/>
+        <w:sz w:val="20"/>
+      </w:rPr>
+    </w:lvl>
+    <w:lvl w:ilvl="2" w:tentative="1">
+      <w:start w:val="1"/>
+      <w:numFmt w:val="bullet"/>
+      <w:lvlText w:val=""/>
+      <w:lvlJc w:val="left"/>
+      <w:pPr>
+        <w:tabs>
+          <w:tab w:val="num" w:pos="2160"/>
+        </w:tabs>
+        <w:ind w:left="2160" w:hanging="360"/>
+      </w:pPr>
+      <w:rPr>
+        <w:rFonts w:ascii="Wingdings" w:hAnsi="Wingdings" w:hint="default"/>
+        <w:sz w:val="20"/>
+      </w:rPr>
+    </w:lvl>
+    <w:lvl w:ilvl="3" w:tentative="1">
+      <w:start w:val="1"/>
+      <w:numFmt w:val="bullet"/>
+      <w:lvlText w:val=""/>
+      <w:lvlJc w:val="left"/>
+      <w:pPr>
+        <w:tabs>
+          <w:tab w:val="num" w:pos="2880"/>
+        </w:tabs>
+        <w:ind w:left="2880" w:hanging="360"/>
+      </w:pPr>
+      <w:rPr>
+        <w:rFonts w:ascii="Wingdings" w:hAnsi="Wingdings" w:hint="default"/>
+        <w:sz w:val="20"/>
+      </w:rPr>
+    </w:lvl>
+    <w:lvl w:ilvl="4" w:tentative="1">
+      <w:start w:val="1"/>
+      <w:numFmt w:val="bullet"/>
+      <w:lvlText w:val=""/>
+      <w:lvlJc w:val="left"/>
+      <w:pPr>
+        <w:tabs>
+          <w:tab w:val="num" w:pos="3600"/>
+        </w:tabs>
+        <w:ind w:left="3600" w:hanging="360"/>
+      </w:pPr>
+      <w:rPr>
+        <w:rFonts w:ascii="Wingdings" w:hAnsi="Wingdings" w:hint="default"/>
+        <w:sz w:val="20"/>
+      </w:rPr>
+    </w:lvl>
+    <w:lvl w:ilvl="5" w:tentative="1">
+      <w:start w:val="1"/>
+      <w:numFmt w:val="bullet"/>
+      <w:lvlText w:val=""/>
+      <w:lvlJc w:val="left"/>
+      <w:pPr>
+        <w:tabs>
+          <w:tab w:val="num" w:pos="4320"/>
+        </w:tabs>
+        <w:ind w:left="4320" w:hanging="360"/>
+      </w:pPr>
+      <w:rPr>
+        <w:rFonts w:ascii="Wingdings" w:hAnsi="Wingdings" w:hint="default"/>
+        <w:sz w:val="20"/>
+      </w:rPr>
+    </w:lvl>
+    <w:lvl w:ilvl="6" w:tentative="1">
+      <w:start w:val="1"/>
+      <w:numFmt w:val="bullet"/>
+      <w:lvlText w:val=""/>
+      <w:lvlJc w:val="left"/>
+      <w:pPr>
+        <w:tabs>
+          <w:tab w:val="num" w:pos="5040"/>
+        </w:tabs>
+        <w:ind w:left="5040" w:hanging="360"/>
+      </w:pPr>
+      <w:rPr>
+        <w:rFonts w:ascii="Wingdings" w:hAnsi="Wingdings" w:hint="default"/>
+        <w:sz w:val="20"/>
+      </w:rPr>
+    </w:lvl>
+    <w:lvl w:ilvl="7" w:tentative="1">
+      <w:start w:val="1"/>
+      <w:numFmt w:val="bullet"/>
+      <w:lvlText w:val=""/>
+      <w:lvlJc w:val="left"/>
+      <w:pPr>
+        <w:tabs>
+          <w:tab w:val="num" w:pos="5760"/>
+        </w:tabs>
+        <w:ind w:left="5760" w:hanging="360"/>
+      </w:pPr>
+      <w:rPr>
+        <w:rFonts w:ascii="Wingdings" w:hAnsi="Wingdings" w:hint="default"/>
+        <w:sz w:val="20"/>
+      </w:rPr>
+    </w:lvl>
+    <w:lvl w:ilvl="8" w:tentative="1">
+      <w:start w:val="1"/>
+      <w:numFmt w:val="bullet"/>
+      <w:lvlText w:val=""/>
+      <w:lvlJc w:val="left"/>
+      <w:pPr>
+        <w:tabs>
+          <w:tab w:val="num" w:pos="6480"/>
+        </w:tabs>
+        <w:ind w:left="6480" w:hanging="360"/>
+      </w:pPr>
+      <w:rPr>
+        <w:rFonts w:ascii="Wingdings" w:hAnsi="Wingdings" w:hint="default"/>
+        <w:sz w:val="20"/>
+      </w:rPr>
+    </w:lvl>
+  </w:abstractNum>
+  <w:abstractNum w:abstractNumId="3" w15:restartNumberingAfterBreak="0">
     <w:nsid w:val="33626217"/>
     <w:multiLevelType w:val="hybridMultilevel"/>
     <w:tmpl w:val="D33E75E8"/>
@@ -6362,7 +7152,7 @@
       </w:rPr>
     </w:lvl>
   </w:abstractNum>
-  <w:abstractNum w:abstractNumId="3" w15:restartNumberingAfterBreak="0">
+  <w:abstractNum w:abstractNumId="4" w15:restartNumberingAfterBreak="0">
     <w:nsid w:val="397B51A3"/>
     <w:multiLevelType w:val="hybridMultilevel"/>
     <w:tmpl w:val="0950942A"/>
@@ -6451,7 +7241,305 @@
       </w:pPr>
     </w:lvl>
   </w:abstractNum>
-  <w:abstractNum w:abstractNumId="4" w15:restartNumberingAfterBreak="0">
+  <w:abstractNum w:abstractNumId="5" w15:restartNumberingAfterBreak="0">
+    <w:nsid w:val="39913A21"/>
+    <w:multiLevelType w:val="multilevel"/>
+    <w:tmpl w:val="880EF9F6"/>
+    <w:lvl w:ilvl="0">
+      <w:start w:val="1"/>
+      <w:numFmt w:val="bullet"/>
+      <w:lvlText w:val=""/>
+      <w:lvlJc w:val="left"/>
+      <w:pPr>
+        <w:tabs>
+          <w:tab w:val="num" w:pos="720"/>
+        </w:tabs>
+        <w:ind w:left="720" w:hanging="360"/>
+      </w:pPr>
+      <w:rPr>
+        <w:rFonts w:ascii="Symbol" w:hAnsi="Symbol" w:hint="default"/>
+        <w:sz w:val="20"/>
+      </w:rPr>
+    </w:lvl>
+    <w:lvl w:ilvl="1" w:tentative="1">
+      <w:start w:val="1"/>
+      <w:numFmt w:val="bullet"/>
+      <w:lvlText w:val="o"/>
+      <w:lvlJc w:val="left"/>
+      <w:pPr>
+        <w:tabs>
+          <w:tab w:val="num" w:pos="1440"/>
+        </w:tabs>
+        <w:ind w:left="1440" w:hanging="360"/>
+      </w:pPr>
+      <w:rPr>
+        <w:rFonts w:ascii="Courier New" w:hAnsi="Courier New" w:hint="default"/>
+        <w:sz w:val="20"/>
+      </w:rPr>
+    </w:lvl>
+    <w:lvl w:ilvl="2" w:tentative="1">
+      <w:start w:val="1"/>
+      <w:numFmt w:val="bullet"/>
+      <w:lvlText w:val=""/>
+      <w:lvlJc w:val="left"/>
+      <w:pPr>
+        <w:tabs>
+          <w:tab w:val="num" w:pos="2160"/>
+        </w:tabs>
+        <w:ind w:left="2160" w:hanging="360"/>
+      </w:pPr>
+      <w:rPr>
+        <w:rFonts w:ascii="Wingdings" w:hAnsi="Wingdings" w:hint="default"/>
+        <w:sz w:val="20"/>
+      </w:rPr>
+    </w:lvl>
+    <w:lvl w:ilvl="3" w:tentative="1">
+      <w:start w:val="1"/>
+      <w:numFmt w:val="bullet"/>
+      <w:lvlText w:val=""/>
+      <w:lvlJc w:val="left"/>
+      <w:pPr>
+        <w:tabs>
+          <w:tab w:val="num" w:pos="2880"/>
+        </w:tabs>
+        <w:ind w:left="2880" w:hanging="360"/>
+      </w:pPr>
+      <w:rPr>
+        <w:rFonts w:ascii="Wingdings" w:hAnsi="Wingdings" w:hint="default"/>
+        <w:sz w:val="20"/>
+      </w:rPr>
+    </w:lvl>
+    <w:lvl w:ilvl="4" w:tentative="1">
+      <w:start w:val="1"/>
+      <w:numFmt w:val="bullet"/>
+      <w:lvlText w:val=""/>
+      <w:lvlJc w:val="left"/>
+      <w:pPr>
+        <w:tabs>
+          <w:tab w:val="num" w:pos="3600"/>
+        </w:tabs>
+        <w:ind w:left="3600" w:hanging="360"/>
+      </w:pPr>
+      <w:rPr>
+        <w:rFonts w:ascii="Wingdings" w:hAnsi="Wingdings" w:hint="default"/>
+        <w:sz w:val="20"/>
+      </w:rPr>
+    </w:lvl>
+    <w:lvl w:ilvl="5" w:tentative="1">
+      <w:start w:val="1"/>
+      <w:numFmt w:val="bullet"/>
+      <w:lvlText w:val=""/>
+      <w:lvlJc w:val="left"/>
+      <w:pPr>
+        <w:tabs>
+          <w:tab w:val="num" w:pos="4320"/>
+        </w:tabs>
+        <w:ind w:left="4320" w:hanging="360"/>
+      </w:pPr>
+      <w:rPr>
+        <w:rFonts w:ascii="Wingdings" w:hAnsi="Wingdings" w:hint="default"/>
+        <w:sz w:val="20"/>
+      </w:rPr>
+    </w:lvl>
+    <w:lvl w:ilvl="6" w:tentative="1">
+      <w:start w:val="1"/>
+      <w:numFmt w:val="bullet"/>
+      <w:lvlText w:val=""/>
+      <w:lvlJc w:val="left"/>
+      <w:pPr>
+        <w:tabs>
+          <w:tab w:val="num" w:pos="5040"/>
+        </w:tabs>
+        <w:ind w:left="5040" w:hanging="360"/>
+      </w:pPr>
+      <w:rPr>
+        <w:rFonts w:ascii="Wingdings" w:hAnsi="Wingdings" w:hint="default"/>
+        <w:sz w:val="20"/>
+      </w:rPr>
+    </w:lvl>
+    <w:lvl w:ilvl="7" w:tentative="1">
+      <w:start w:val="1"/>
+      <w:numFmt w:val="bullet"/>
+      <w:lvlText w:val=""/>
+      <w:lvlJc w:val="left"/>
+      <w:pPr>
+        <w:tabs>
+          <w:tab w:val="num" w:pos="5760"/>
+        </w:tabs>
+        <w:ind w:left="5760" w:hanging="360"/>
+      </w:pPr>
+      <w:rPr>
+        <w:rFonts w:ascii="Wingdings" w:hAnsi="Wingdings" w:hint="default"/>
+        <w:sz w:val="20"/>
+      </w:rPr>
+    </w:lvl>
+    <w:lvl w:ilvl="8" w:tentative="1">
+      <w:start w:val="1"/>
+      <w:numFmt w:val="bullet"/>
+      <w:lvlText w:val=""/>
+      <w:lvlJc w:val="left"/>
+      <w:pPr>
+        <w:tabs>
+          <w:tab w:val="num" w:pos="6480"/>
+        </w:tabs>
+        <w:ind w:left="6480" w:hanging="360"/>
+      </w:pPr>
+      <w:rPr>
+        <w:rFonts w:ascii="Wingdings" w:hAnsi="Wingdings" w:hint="default"/>
+        <w:sz w:val="20"/>
+      </w:rPr>
+    </w:lvl>
+  </w:abstractNum>
+  <w:abstractNum w:abstractNumId="6" w15:restartNumberingAfterBreak="0">
+    <w:nsid w:val="4FA36C05"/>
+    <w:multiLevelType w:val="multilevel"/>
+    <w:tmpl w:val="AB52FFF0"/>
+    <w:lvl w:ilvl="0">
+      <w:start w:val="1"/>
+      <w:numFmt w:val="bullet"/>
+      <w:lvlText w:val=""/>
+      <w:lvlJc w:val="left"/>
+      <w:pPr>
+        <w:tabs>
+          <w:tab w:val="num" w:pos="720"/>
+        </w:tabs>
+        <w:ind w:left="720" w:hanging="360"/>
+      </w:pPr>
+      <w:rPr>
+        <w:rFonts w:ascii="Symbol" w:hAnsi="Symbol" w:hint="default"/>
+        <w:sz w:val="20"/>
+      </w:rPr>
+    </w:lvl>
+    <w:lvl w:ilvl="1" w:tentative="1">
+      <w:start w:val="1"/>
+      <w:numFmt w:val="bullet"/>
+      <w:lvlText w:val="o"/>
+      <w:lvlJc w:val="left"/>
+      <w:pPr>
+        <w:tabs>
+          <w:tab w:val="num" w:pos="1440"/>
+        </w:tabs>
+        <w:ind w:left="1440" w:hanging="360"/>
+      </w:pPr>
+      <w:rPr>
+        <w:rFonts w:ascii="Courier New" w:hAnsi="Courier New" w:hint="default"/>
+        <w:sz w:val="20"/>
+      </w:rPr>
+    </w:lvl>
+    <w:lvl w:ilvl="2" w:tentative="1">
+      <w:start w:val="1"/>
+      <w:numFmt w:val="bullet"/>
+      <w:lvlText w:val=""/>
+      <w:lvlJc w:val="left"/>
+      <w:pPr>
+        <w:tabs>
+          <w:tab w:val="num" w:pos="2160"/>
+        </w:tabs>
+        <w:ind w:left="2160" w:hanging="360"/>
+      </w:pPr>
+      <w:rPr>
+        <w:rFonts w:ascii="Wingdings" w:hAnsi="Wingdings" w:hint="default"/>
+        <w:sz w:val="20"/>
+      </w:rPr>
+    </w:lvl>
+    <w:lvl w:ilvl="3" w:tentative="1">
+      <w:start w:val="1"/>
+      <w:numFmt w:val="bullet"/>
+      <w:lvlText w:val=""/>
+      <w:lvlJc w:val="left"/>
+      <w:pPr>
+        <w:tabs>
+          <w:tab w:val="num" w:pos="2880"/>
+        </w:tabs>
+        <w:ind w:left="2880" w:hanging="360"/>
+      </w:pPr>
+      <w:rPr>
+        <w:rFonts w:ascii="Wingdings" w:hAnsi="Wingdings" w:hint="default"/>
+        <w:sz w:val="20"/>
+      </w:rPr>
+    </w:lvl>
+    <w:lvl w:ilvl="4" w:tentative="1">
+      <w:start w:val="1"/>
+      <w:numFmt w:val="bullet"/>
+      <w:lvlText w:val=""/>
+      <w:lvlJc w:val="left"/>
+      <w:pPr>
+        <w:tabs>
+          <w:tab w:val="num" w:pos="3600"/>
+        </w:tabs>
+        <w:ind w:left="3600" w:hanging="360"/>
+      </w:pPr>
+      <w:rPr>
+        <w:rFonts w:ascii="Wingdings" w:hAnsi="Wingdings" w:hint="default"/>
+        <w:sz w:val="20"/>
+      </w:rPr>
+    </w:lvl>
+    <w:lvl w:ilvl="5" w:tentative="1">
+      <w:start w:val="1"/>
+      <w:numFmt w:val="bullet"/>
+      <w:lvlText w:val=""/>
+      <w:lvlJc w:val="left"/>
+      <w:pPr>
+        <w:tabs>
+          <w:tab w:val="num" w:pos="4320"/>
+        </w:tabs>
+        <w:ind w:left="4320" w:hanging="360"/>
+      </w:pPr>
+      <w:rPr>
+        <w:rFonts w:ascii="Wingdings" w:hAnsi="Wingdings" w:hint="default"/>
+        <w:sz w:val="20"/>
+      </w:rPr>
+    </w:lvl>
+    <w:lvl w:ilvl="6" w:tentative="1">
+      <w:start w:val="1"/>
+      <w:numFmt w:val="bullet"/>
+      <w:lvlText w:val=""/>
+      <w:lvlJc w:val="left"/>
+      <w:pPr>
+        <w:tabs>
+          <w:tab w:val="num" w:pos="5040"/>
+        </w:tabs>
+        <w:ind w:left="5040" w:hanging="360"/>
+      </w:pPr>
+      <w:rPr>
+        <w:rFonts w:ascii="Wingdings" w:hAnsi="Wingdings" w:hint="default"/>
+        <w:sz w:val="20"/>
+      </w:rPr>
+    </w:lvl>
+    <w:lvl w:ilvl="7" w:tentative="1">
+      <w:start w:val="1"/>
+      <w:numFmt w:val="bullet"/>
+      <w:lvlText w:val=""/>
+      <w:lvlJc w:val="left"/>
+      <w:pPr>
+        <w:tabs>
+          <w:tab w:val="num" w:pos="5760"/>
+        </w:tabs>
+        <w:ind w:left="5760" w:hanging="360"/>
+      </w:pPr>
+      <w:rPr>
+        <w:rFonts w:ascii="Wingdings" w:hAnsi="Wingdings" w:hint="default"/>
+        <w:sz w:val="20"/>
+      </w:rPr>
+    </w:lvl>
+    <w:lvl w:ilvl="8" w:tentative="1">
+      <w:start w:val="1"/>
+      <w:numFmt w:val="bullet"/>
+      <w:lvlText w:val=""/>
+      <w:lvlJc w:val="left"/>
+      <w:pPr>
+        <w:tabs>
+          <w:tab w:val="num" w:pos="6480"/>
+        </w:tabs>
+        <w:ind w:left="6480" w:hanging="360"/>
+      </w:pPr>
+      <w:rPr>
+        <w:rFonts w:ascii="Wingdings" w:hAnsi="Wingdings" w:hint="default"/>
+        <w:sz w:val="20"/>
+      </w:rPr>
+    </w:lvl>
+  </w:abstractNum>
+  <w:abstractNum w:abstractNumId="7" w15:restartNumberingAfterBreak="0">
     <w:nsid w:val="60FF533F"/>
     <w:multiLevelType w:val="multilevel"/>
     <w:tmpl w:val="B7FE207C"/>
@@ -6565,19 +7653,28 @@
     </w:lvl>
   </w:abstractNum>
   <w:num w:numId="1" w16cid:durableId="516894057">
-    <w:abstractNumId w:val="4"/>
+    <w:abstractNumId w:val="7"/>
   </w:num>
   <w:num w:numId="2" w16cid:durableId="617375791">
-    <w:abstractNumId w:val="2"/>
+    <w:abstractNumId w:val="3"/>
   </w:num>
   <w:num w:numId="3" w16cid:durableId="1018509792">
-    <w:abstractNumId w:val="3"/>
+    <w:abstractNumId w:val="4"/>
   </w:num>
   <w:num w:numId="4" w16cid:durableId="729882012">
     <w:abstractNumId w:val="1"/>
   </w:num>
   <w:num w:numId="5" w16cid:durableId="1838498740">
     <w:abstractNumId w:val="0"/>
+  </w:num>
+  <w:num w:numId="6" w16cid:durableId="1181163141">
+    <w:abstractNumId w:val="2"/>
+  </w:num>
+  <w:num w:numId="7" w16cid:durableId="2143379601">
+    <w:abstractNumId w:val="5"/>
+  </w:num>
+  <w:num w:numId="8" w16cid:durableId="1259175816">
+    <w:abstractNumId w:val="6"/>
   </w:num>
 </w:numbering>
 </file>

</xml_diff>